<commit_message>
Updated Milestone 1 inferential statistics
</commit_message>
<xml_diff>
--- a/Capstone-Project-2/Reports/Milestone Report 1/Capstone 2_ Milestone Report 1.docx
+++ b/Capstone-Project-2/Reports/Milestone Report 1/Capstone 2_ Milestone Report 1.docx
@@ -580,12 +580,12 @@
           <wp:inline distB="114300" distT="114300" distL="114300" distR="114300">
             <wp:extent cx="5943600" cy="3073400"/>
             <wp:effectExtent b="0" l="0" r="0" t="0"/>
-            <wp:docPr id="2" name="image1.png"/>
+            <wp:docPr id="2" name="image2.png"/>
             <a:graphic>
               <a:graphicData uri="http://schemas.openxmlformats.org/drawingml/2006/picture">
                 <pic:pic>
                   <pic:nvPicPr>
-                    <pic:cNvPr id="0" name="image1.png"/>
+                    <pic:cNvPr id="0" name="image2.png"/>
                     <pic:cNvPicPr preferRelativeResize="0"/>
                   </pic:nvPicPr>
                   <pic:blipFill>
@@ -663,12 +663,12 @@
           <wp:inline distB="114300" distT="114300" distL="114300" distR="114300">
             <wp:extent cx="5943600" cy="3073400"/>
             <wp:effectExtent b="0" l="0" r="0" t="0"/>
-            <wp:docPr id="5" name="image5.png"/>
+            <wp:docPr id="3" name="image7.png"/>
             <a:graphic>
               <a:graphicData uri="http://schemas.openxmlformats.org/drawingml/2006/picture">
                 <pic:pic>
                   <pic:nvPicPr>
-                    <pic:cNvPr id="0" name="image5.png"/>
+                    <pic:cNvPr id="0" name="image7.png"/>
                     <pic:cNvPicPr preferRelativeResize="0"/>
                   </pic:nvPicPr>
                   <pic:blipFill>
@@ -779,16 +779,8 @@
           <w:szCs w:val="24"/>
           <w:rtl w:val="0"/>
         </w:rPr>
-        <w:t xml:space="preserve">Bootstrapping is used to test whether there is a statistically significant difference between variance in sober and drunk data:</w:t>
-      </w:r>
-    </w:p>
-    <w:p>
-      <w:pPr>
-        <w:rPr>
-          <w:sz w:val="24"/>
-          <w:szCs w:val="24"/>
-        </w:rPr>
-      </w:pPr>
+        <w:t xml:space="preserve">A z-test is used to determine if there is a statistically significant difference between drunk and sober movement. The formula for computing z is as follows: </w:t>
+      </w:r>
       <w:r>
         <w:rPr>
           <w:sz w:val="24"/>
@@ -796,14 +788,14 @@
         </w:rPr>
         <w:drawing>
           <wp:inline distB="114300" distT="114300" distL="114300" distR="114300">
-            <wp:extent cx="3733800" cy="2495550"/>
+            <wp:extent cx="876300" cy="533400"/>
             <wp:effectExtent b="0" l="0" r="0" t="0"/>
-            <wp:docPr id="1" name="image2.png"/>
+            <wp:docPr id="7" name="image4.png"/>
             <a:graphic>
               <a:graphicData uri="http://schemas.openxmlformats.org/drawingml/2006/picture">
                 <pic:pic>
                   <pic:nvPicPr>
-                    <pic:cNvPr id="0" name="image2.png"/>
+                    <pic:cNvPr id="0" name="image4.png"/>
                     <pic:cNvPicPr preferRelativeResize="0"/>
                   </pic:nvPicPr>
                   <pic:blipFill>
@@ -816,7 +808,7 @@
                   <pic:spPr>
                     <a:xfrm>
                       <a:off x="0" y="0"/>
-                      <a:ext cx="3733800" cy="2495550"/>
+                      <a:ext cx="876300" cy="533400"/>
                     </a:xfrm>
                     <a:prstGeom prst="rect"/>
                     <a:ln/>
@@ -846,29 +838,8 @@
           <w:szCs w:val="24"/>
           <w:rtl w:val="0"/>
         </w:rPr>
-        <w:t xml:space="preserve">The dotted lines on the side represent the observed difference. The distribution shown is the simulated difference, made by shifting the two groups to have the same mean and then drawing 10000 samples. The p-value here is 0, which you can see on the graph - no simulated values had the magnitude of the observed difference. The null hypothesis is rejected, meaning there is a difference between drunk and sober movement. The same was true for the y- and z-axes: </w:t>
-      </w:r>
-    </w:p>
-    <w:p>
-      <w:pPr>
-        <w:rPr>
-          <w:sz w:val="24"/>
-          <w:szCs w:val="24"/>
-        </w:rPr>
-      </w:pPr>
-      <w:r>
-        <w:rPr>
-          <w:rtl w:val="0"/>
-        </w:rPr>
-      </w:r>
-    </w:p>
-    <w:p>
-      <w:pPr>
-        <w:rPr>
-          <w:sz w:val="24"/>
-          <w:szCs w:val="24"/>
-        </w:rPr>
-      </w:pPr>
+        <w:t xml:space="preserve">The standard deviation of both distributions can be computed from the observed data. To get sample means, I randomly sampled with replacement the observed variance with a sample size of 50. Comparing drunk and sober variance in the x-axis for one user, I found a z-score of 6.13, which equates to a two-sided p-value of 5.43e-5. With a significance level of 0.05, this disproves the null hypothesis, that there is no difference between the groups. The CDF for the sample distribution: </w:t>
+      </w:r>
       <w:r>
         <w:rPr>
           <w:sz w:val="24"/>
@@ -876,14 +847,14 @@
         </w:rPr>
         <w:drawing>
           <wp:inline distB="114300" distT="114300" distL="114300" distR="114300">
-            <wp:extent cx="2116316" cy="1452563"/>
+            <wp:extent cx="2652713" cy="1768475"/>
             <wp:effectExtent b="0" l="0" r="0" t="0"/>
-            <wp:docPr id="4" name="image4.png"/>
+            <wp:docPr id="5" name="image6.png"/>
             <a:graphic>
               <a:graphicData uri="http://schemas.openxmlformats.org/drawingml/2006/picture">
                 <pic:pic>
                   <pic:nvPicPr>
-                    <pic:cNvPr id="0" name="image4.png"/>
+                    <pic:cNvPr id="0" name="image6.png"/>
                     <pic:cNvPicPr preferRelativeResize="0"/>
                   </pic:nvPicPr>
                   <pic:blipFill>
@@ -896,7 +867,7 @@
                   <pic:spPr>
                     <a:xfrm>
                       <a:off x="0" y="0"/>
-                      <a:ext cx="2116316" cy="1452563"/>
+                      <a:ext cx="2652713" cy="1768475"/>
                     </a:xfrm>
                     <a:prstGeom prst="rect"/>
                     <a:ln/>
@@ -909,11 +880,59 @@
       </w:r>
       <w:r>
         <w:rPr>
-          <w:sz w:val="24"/>
-          <w:szCs w:val="24"/>
-          <w:rtl w:val="0"/>
-        </w:rPr>
-        <w:t xml:space="preserve">              </w:t>
+          <w:rtl w:val="0"/>
+        </w:rPr>
+      </w:r>
+    </w:p>
+    <w:p>
+      <w:pPr>
+        <w:rPr>
+          <w:sz w:val="24"/>
+          <w:szCs w:val="24"/>
+        </w:rPr>
+      </w:pPr>
+      <w:r>
+        <w:rPr>
+          <w:sz w:val="24"/>
+          <w:szCs w:val="24"/>
+          <w:rtl w:val="0"/>
+        </w:rPr>
+        <w:t xml:space="preserve">The p-values for the other axes were even smaller: 3e-12 for y-variance, and 7.61e-17 for z-variance. </w:t>
+      </w:r>
+    </w:p>
+    <w:p>
+      <w:pPr>
+        <w:rPr>
+          <w:sz w:val="24"/>
+          <w:szCs w:val="24"/>
+        </w:rPr>
+      </w:pPr>
+      <w:r>
+        <w:rPr>
+          <w:rtl w:val="0"/>
+        </w:rPr>
+      </w:r>
+    </w:p>
+    <w:p>
+      <w:pPr>
+        <w:numPr>
+          <w:ilvl w:val="0"/>
+          <w:numId w:val="1"/>
+        </w:numPr>
+        <w:ind w:left="720" w:hanging="360"/>
+        <w:rPr>
+          <w:sz w:val="24"/>
+          <w:szCs w:val="24"/>
+          <w:u w:val="none"/>
+        </w:rPr>
+      </w:pPr>
+      <w:r>
+        <w:rPr>
+          <w:sz w:val="24"/>
+          <w:szCs w:val="24"/>
+          <w:rtl w:val="0"/>
+        </w:rPr>
+        <w:t xml:space="preserve">Later, another z-test is used to examine the difference between Android and iPhone users. A quick look at the histograms for both groups shows a clear difference: </w:t>
       </w:r>
       <w:r>
         <w:rPr>
@@ -922,9 +941,9 @@
         </w:rPr>
         <w:drawing>
           <wp:inline distB="114300" distT="114300" distL="114300" distR="114300">
-            <wp:extent cx="2138363" cy="1472646"/>
+            <wp:extent cx="3092053" cy="2082565"/>
             <wp:effectExtent b="0" l="0" r="0" t="0"/>
-            <wp:docPr id="3" name="image3.png"/>
+            <wp:docPr id="6" name="image3.png"/>
             <a:graphic>
               <a:graphicData uri="http://schemas.openxmlformats.org/drawingml/2006/picture">
                 <pic:pic>
@@ -942,7 +961,7 @@
                   <pic:spPr>
                     <a:xfrm>
                       <a:off x="0" y="0"/>
-                      <a:ext cx="2138363" cy="1472646"/>
+                      <a:ext cx="3092053" cy="2082565"/>
                     </a:xfrm>
                     <a:prstGeom prst="rect"/>
                     <a:ln/>
@@ -968,8 +987,11 @@
       </w:pPr>
       <w:r>
         <w:rPr>
-          <w:rtl w:val="0"/>
-        </w:rPr>
+          <w:sz w:val="24"/>
+          <w:szCs w:val="24"/>
+          <w:rtl w:val="0"/>
+        </w:rPr>
+        <w:t xml:space="preserve">The p-value for the difference in means of x-variance between the groups is found to be 4.9e-10, so we reject the null hypothesis. </w:t>
       </w:r>
     </w:p>
     <w:p>
@@ -1028,6 +1050,148 @@
           <w:rtl w:val="0"/>
         </w:rPr>
         <w:t xml:space="preserve">Visual exploratory analysis and inferential statistics indicate that there is a difference in variance of movement while drunk. In other words, there is a relationship between variance and whether a person is drunk. A machine learning model should be able to analyze this relationship and predict a “drunk” label for unseen data.</w:t>
+      </w:r>
+    </w:p>
+    <w:p>
+      <w:pPr>
+        <w:rPr>
+          <w:sz w:val="24"/>
+          <w:szCs w:val="24"/>
+        </w:rPr>
+      </w:pPr>
+      <w:r>
+        <w:rPr>
+          <w:rtl w:val="0"/>
+        </w:rPr>
+      </w:r>
+    </w:p>
+    <w:p>
+      <w:pPr>
+        <w:rPr>
+          <w:sz w:val="24"/>
+          <w:szCs w:val="24"/>
+        </w:rPr>
+      </w:pPr>
+      <w:r>
+        <w:rPr>
+          <w:sz w:val="24"/>
+          <w:szCs w:val="24"/>
+          <w:rtl w:val="0"/>
+        </w:rPr>
+        <w:t xml:space="preserve">We also see clear evidence of a difference between Android and iPhone users. This could be potentially explained by a technical fault in how the android application in the original experiment recorded its data. In fact, one Android user in particular is clearly at least an outlier. Look at this following plot of variance over time for sober users:</w:t>
+      </w:r>
+    </w:p>
+    <w:p>
+      <w:pPr>
+        <w:rPr>
+          <w:sz w:val="24"/>
+          <w:szCs w:val="24"/>
+        </w:rPr>
+      </w:pPr>
+      <w:r>
+        <w:rPr>
+          <w:sz w:val="24"/>
+          <w:szCs w:val="24"/>
+        </w:rPr>
+        <w:drawing>
+          <wp:inline distB="114300" distT="114300" distL="114300" distR="114300">
+            <wp:extent cx="5943600" cy="3073400"/>
+            <wp:effectExtent b="0" l="0" r="0" t="0"/>
+            <wp:docPr id="4" name="image1.png"/>
+            <a:graphic>
+              <a:graphicData uri="http://schemas.openxmlformats.org/drawingml/2006/picture">
+                <pic:pic>
+                  <pic:nvPicPr>
+                    <pic:cNvPr id="0" name="image1.png"/>
+                    <pic:cNvPicPr preferRelativeResize="0"/>
+                  </pic:nvPicPr>
+                  <pic:blipFill>
+                    <a:blip r:embed="rId12"/>
+                    <a:srcRect b="0" l="0" r="0" t="0"/>
+                    <a:stretch>
+                      <a:fillRect/>
+                    </a:stretch>
+                  </pic:blipFill>
+                  <pic:spPr>
+                    <a:xfrm>
+                      <a:off x="0" y="0"/>
+                      <a:ext cx="5943600" cy="3073400"/>
+                    </a:xfrm>
+                    <a:prstGeom prst="rect"/>
+                    <a:ln/>
+                  </pic:spPr>
+                </pic:pic>
+              </a:graphicData>
+            </a:graphic>
+          </wp:inline>
+        </w:drawing>
+      </w:r>
+      <w:r>
+        <w:rPr>
+          <w:sz w:val="24"/>
+          <w:szCs w:val="24"/>
+          <w:rtl w:val="0"/>
+        </w:rPr>
+        <w:t xml:space="preserve">This one Android user, JB3156, has variance measurements so much higher than all the other participants, the other measurements can’t even be shown on the same scale. Qualitatively, we can also observe the impact this one participant has on the dataset. Counterintuitively, with all the users considered, the variance of sober movement is actually significantly higher than for drunk movement; the standard deviations of drunk and sober movement respectively are 1.33 and ~2,000,000. However, when this one participant is excluded, we see more reasonable output: </w:t>
+      </w:r>
+      <w:r>
+        <w:rPr>
+          <w:sz w:val="24"/>
+          <w:szCs w:val="24"/>
+        </w:rPr>
+        <w:drawing>
+          <wp:inline distB="114300" distT="114300" distL="114300" distR="114300">
+            <wp:extent cx="5943600" cy="3073400"/>
+            <wp:effectExtent b="0" l="0" r="0" t="0"/>
+            <wp:docPr id="1" name="image5.png"/>
+            <a:graphic>
+              <a:graphicData uri="http://schemas.openxmlformats.org/drawingml/2006/picture">
+                <pic:pic>
+                  <pic:nvPicPr>
+                    <pic:cNvPr id="0" name="image5.png"/>
+                    <pic:cNvPicPr preferRelativeResize="0"/>
+                  </pic:nvPicPr>
+                  <pic:blipFill>
+                    <a:blip r:embed="rId13"/>
+                    <a:srcRect b="0" l="0" r="0" t="0"/>
+                    <a:stretch>
+                      <a:fillRect/>
+                    </a:stretch>
+                  </pic:blipFill>
+                  <pic:spPr>
+                    <a:xfrm>
+                      <a:off x="0" y="0"/>
+                      <a:ext cx="5943600" cy="3073400"/>
+                    </a:xfrm>
+                    <a:prstGeom prst="rect"/>
+                    <a:ln/>
+                  </pic:spPr>
+                </pic:pic>
+              </a:graphicData>
+            </a:graphic>
+          </wp:inline>
+        </w:drawing>
+      </w:r>
+      <w:r>
+        <w:rPr>
+          <w:rtl w:val="0"/>
+        </w:rPr>
+      </w:r>
+    </w:p>
+    <w:p>
+      <w:pPr>
+        <w:rPr>
+          <w:sz w:val="24"/>
+          <w:szCs w:val="24"/>
+        </w:rPr>
+      </w:pPr>
+      <w:r>
+        <w:rPr>
+          <w:sz w:val="24"/>
+          <w:szCs w:val="24"/>
+          <w:rtl w:val="0"/>
+        </w:rPr>
+        <w:t xml:space="preserve">(Note that even here, the user with the highest variance is the other Android user). The new drunk variance is .78, compared to .25 for sober variance, which corresponds to our expectations. As a result of this investigation, one model will be trained without this outlier user, another will use phone type as a feature, and a final will also use “crazy_user” as a binary categorical feature.</w:t>
       </w:r>
       <w:r>
         <w:rPr>

</xml_diff>